<commit_message>
Made changes based on work completed
</commit_message>
<xml_diff>
--- a/SoftwareTestPlan.docx
+++ b/SoftwareTestPlan.docx
@@ -501,6 +501,12 @@
                 <w:noProof/>
               </w:rPr>
             </w:pPr>
+            <w:r>
+              <w:rPr>
+                <w:noProof/>
+              </w:rPr>
+              <w:t>1.2</w:t>
+            </w:r>
           </w:p>
         </w:tc>
         <w:tc>
@@ -515,6 +521,18 @@
                 <w:noProof/>
               </w:rPr>
             </w:pPr>
+            <w:r>
+              <w:rPr>
+                <w:noProof/>
+              </w:rPr>
+              <w:t>2025-</w:t>
+            </w:r>
+            <w:r>
+              <w:rPr>
+                <w:noProof/>
+              </w:rPr>
+              <w:t>04-14</w:t>
+            </w:r>
           </w:p>
         </w:tc>
         <w:tc>
@@ -529,6 +547,12 @@
                 <w:noProof/>
               </w:rPr>
             </w:pPr>
+            <w:r>
+              <w:rPr>
+                <w:noProof/>
+              </w:rPr>
+              <w:t>Kevin Lopez</w:t>
+            </w:r>
           </w:p>
         </w:tc>
         <w:tc>
@@ -543,6 +567,12 @@
                 <w:noProof/>
               </w:rPr>
             </w:pPr>
+            <w:r>
+              <w:rPr>
+                <w:noProof/>
+              </w:rPr>
+              <w:t>Made changes based on current work completed.</w:t>
+            </w:r>
           </w:p>
         </w:tc>
       </w:tr>
@@ -677,7 +707,6 @@
           <w:b w:val="0"/>
           <w:caps w:val="0"/>
         </w:rPr>
-        <w:lastRenderedPageBreak/>
         <w:fldChar w:fldCharType="begin"/>
       </w:r>
       <w:r>
@@ -3137,7 +3166,7 @@
         <w:rPr>
           <w:szCs w:val="24"/>
         </w:rPr>
-        <w:t>: Django model and view logic (Everette’s area)</w:t>
+        <w:t xml:space="preserve">: Django model and view logic </w:t>
       </w:r>
     </w:p>
     <w:p>
@@ -3303,7 +3332,19 @@
         <w:rPr>
           <w:szCs w:val="24"/>
         </w:rPr>
-        <w:t xml:space="preserve">  Everette and you (as backend support) prioritize and fix based on importance for demo.</w:t>
+        <w:t xml:space="preserve">  </w:t>
+      </w:r>
+      <w:r>
+        <w:rPr>
+          <w:szCs w:val="24"/>
+        </w:rPr>
+        <w:t>P</w:t>
+      </w:r>
+      <w:r>
+        <w:rPr>
+          <w:szCs w:val="24"/>
+        </w:rPr>
+        <w:t>rioritize and fix based on importance for demo.</w:t>
       </w:r>
     </w:p>
     <w:p>
@@ -3673,7 +3714,7 @@
         <w:rPr>
           <w:szCs w:val="24"/>
         </w:rPr>
-        <w:t xml:space="preserve">  GitHub (for version control &amp; issue tracking)</w:t>
+        <w:t xml:space="preserve">  GitHub</w:t>
       </w:r>
     </w:p>
     <w:p>
@@ -3694,7 +3735,7 @@
         <w:rPr>
           <w:szCs w:val="24"/>
         </w:rPr>
-        <w:t xml:space="preserve">  Django test framework (if applicable)</w:t>
+        <w:t xml:space="preserve">  Django test framework </w:t>
       </w:r>
     </w:p>
     <w:p>
@@ -3715,7 +3756,7 @@
         <w:rPr>
           <w:szCs w:val="24"/>
         </w:rPr>
-        <w:t xml:space="preserve">  Browser Developer Tools (manual testing)</w:t>
+        <w:t xml:space="preserve">  Browser Developer Tools </w:t>
       </w:r>
     </w:p>
     <w:p>
@@ -3820,7 +3861,7 @@
         <w:rPr>
           <w:szCs w:val="24"/>
         </w:rPr>
-        <w:t xml:space="preserve">  OS: Windows 10+ or macOS (confirm this if needed)</w:t>
+        <w:t xml:space="preserve">  OS: Windows 10+ or macOS</w:t>
       </w:r>
     </w:p>
     <w:p>
@@ -8778,6 +8819,7 @@
   <w:style w:type="character" w:default="1" w:styleId="DefaultParagraphFont">
     <w:name w:val="Default Paragraph Font"/>
     <w:uiPriority w:val="1"/>
+    <w:semiHidden/>
     <w:unhideWhenUsed/>
   </w:style>
   <w:style w:type="table" w:default="1" w:styleId="TableNormal">

</xml_diff>